<commit_message>
working on fullspeed sg
</commit_message>
<xml_diff>
--- a/thesis_files/[3] ip/axis_pfb_readout_v2.docx
+++ b/thesis_files/[3] ip/axis_pfb_readout_v2.docx
@@ -733,25 +733,7 @@
             <w:sz w:val="24"/>
             <w:szCs w:val="24"/>
           </w:rPr>
-          <w:t>https://github.com/Ri-ch</w:t>
-        </w:r>
-        <w:r>
-          <w:rPr>
-            <w:rStyle w:val="Hyperlink"/>
-            <w:rFonts w:ascii="Times New Roman" w:eastAsia="Times New Roman" w:hAnsi="Times New Roman" w:cs="Times New Roman"/>
-            <w:sz w:val="24"/>
-            <w:szCs w:val="24"/>
-          </w:rPr>
-          <w:t>a</w:t>
-        </w:r>
-        <w:r>
-          <w:rPr>
-            <w:rStyle w:val="Hyperlink"/>
-            <w:rFonts w:ascii="Times New Roman" w:eastAsia="Times New Roman" w:hAnsi="Times New Roman" w:cs="Times New Roman"/>
-            <w:sz w:val="24"/>
-            <w:szCs w:val="24"/>
-          </w:rPr>
-          <w:t>rd-Wu/thesis/tree/master/codes/axis_pfb_readout_v2-test-216</w:t>
+          <w:t>https://github.com/Ri-chard-Wu/thesis/tree/master/codes/axis_pfb_readout_v2-test-216</w:t>
         </w:r>
       </w:hyperlink>
     </w:p>
@@ -868,8 +850,6 @@
           <w:u w:val="single"/>
         </w:rPr>
       </w:pPr>
-      <w:bookmarkStart w:id="0" w:name="_GoBack"/>
-      <w:bookmarkEnd w:id="0"/>
     </w:p>
     <w:p>
       <w:pPr>
@@ -1648,6 +1628,117 @@
     <w:p>
       <w:pPr>
         <w:pStyle w:val="NormalWeb"/>
+        <w:numPr>
+          <w:ilvl w:val="0"/>
+          <w:numId w:val="13"/>
+        </w:numPr>
+        <w:tabs>
+          <w:tab w:val="center" w:pos="4680"/>
+        </w:tabs>
+        <w:spacing w:before="0" w:beforeAutospacing="0" w:after="0" w:afterAutospacing="0" w:line="360" w:lineRule="auto"/>
+        <w:rPr>
+          <w:noProof/>
+        </w:rPr>
+      </w:pPr>
+      <w:r>
+        <w:rPr>
+          <w:noProof/>
+        </w:rPr>
+        <w:t xml:space="preserve">For details about the fields see the section </w:t>
+      </w:r>
+      <w:r>
+        <w:rPr>
+          <w:i/>
+          <w:noProof/>
+        </w:rPr>
+        <w:t>rfdc settings</w:t>
+      </w:r>
+      <w:r>
+        <w:rPr>
+          <w:noProof/>
+        </w:rPr>
+        <w:t xml:space="preserve">. </w:t>
+      </w:r>
+    </w:p>
+    <w:p>
+      <w:pPr>
+        <w:pStyle w:val="NormalWeb"/>
+        <w:numPr>
+          <w:ilvl w:val="0"/>
+          <w:numId w:val="13"/>
+        </w:numPr>
+        <w:tabs>
+          <w:tab w:val="center" w:pos="4680"/>
+        </w:tabs>
+        <w:spacing w:before="0" w:beforeAutospacing="0" w:after="0" w:afterAutospacing="0" w:line="360" w:lineRule="auto"/>
+        <w:rPr>
+          <w:noProof/>
+        </w:rPr>
+      </w:pPr>
+      <w:r>
+        <w:rPr>
+          <w:noProof/>
+        </w:rPr>
+        <w:t xml:space="preserve">For demo purposes, just select </w:t>
+      </w:r>
+      <w:r>
+        <w:rPr>
+          <w:i/>
+          <w:noProof/>
+        </w:rPr>
+        <w:t>Clock Source</w:t>
+      </w:r>
+      <w:r>
+        <w:rPr>
+          <w:noProof/>
+        </w:rPr>
+        <w:t xml:space="preserve"> to be the tile itself, and select </w:t>
+      </w:r>
+      <w:r>
+        <w:rPr>
+          <w:i/>
+          <w:noProof/>
+        </w:rPr>
+        <w:t>Distribution Clock</w:t>
+      </w:r>
+      <w:r>
+        <w:rPr>
+          <w:noProof/>
+        </w:rPr>
+        <w:t xml:space="preserve"> to be </w:t>
+      </w:r>
+      <w:r>
+        <w:rPr>
+          <w:i/>
+          <w:noProof/>
+        </w:rPr>
+        <w:t>off</w:t>
+      </w:r>
+      <w:r>
+        <w:rPr>
+          <w:noProof/>
+        </w:rPr>
+        <w:t xml:space="preserve">. For details, see the section </w:t>
+      </w:r>
+      <w:r>
+        <w:rPr>
+          <w:i/>
+          <w:noProof/>
+        </w:rPr>
+        <w:t>rfdc settings</w:t>
+      </w:r>
+      <w:r>
+        <w:rPr>
+          <w:noProof/>
+        </w:rPr>
+        <w:t xml:space="preserve">. </w:t>
+      </w:r>
+      <w:bookmarkStart w:id="0" w:name="_GoBack"/>
+      <w:bookmarkEnd w:id="0"/>
+    </w:p>
+    <w:p>
+      <w:pPr>
+        <w:pStyle w:val="NormalWeb"/>
         <w:tabs>
           <w:tab w:val="center" w:pos="4680"/>
         </w:tabs>
@@ -1662,8 +1753,8 @@
         </w:rPr>
         <w:drawing>
           <wp:inline distT="0" distB="0" distL="0" distR="0" wp14:anchorId="6FDD7096" wp14:editId="2C4B538D">
-            <wp:extent cx="5943600" cy="359410"/>
-            <wp:effectExtent l="0" t="0" r="0" b="2540"/>
+            <wp:extent cx="5860473" cy="380212"/>
+            <wp:effectExtent l="0" t="0" r="0" b="1270"/>
             <wp:docPr id="10" name="Picture 10"/>
             <wp:cNvGraphicFramePr>
               <a:graphicFrameLocks xmlns:a="http://schemas.openxmlformats.org/drawingml/2006/main" noChangeAspect="1"/>
@@ -1675,20 +1766,27 @@
                     <pic:cNvPr id="1" name=""/>
                     <pic:cNvPicPr/>
                   </pic:nvPicPr>
-                  <pic:blipFill>
+                  <pic:blipFill rotWithShape="1">
                     <a:blip r:embed="rId12"/>
-                    <a:stretch>
-                      <a:fillRect/>
-                    </a:stretch>
+                    <a:srcRect l="6793"/>
+                    <a:stretch/>
                   </pic:blipFill>
-                  <pic:spPr>
+                  <pic:spPr bwMode="auto">
                     <a:xfrm>
                       <a:off x="0" y="0"/>
-                      <a:ext cx="5943600" cy="359410"/>
+                      <a:ext cx="6157872" cy="399506"/>
                     </a:xfrm>
                     <a:prstGeom prst="rect">
                       <a:avLst/>
                     </a:prstGeom>
+                    <a:ln>
+                      <a:noFill/>
+                    </a:ln>
+                    <a:extLst>
+                      <a:ext uri="{53640926-AAD7-44D8-BBD7-CCE9431645EC}">
+                        <a14:shadowObscured xmlns:a14="http://schemas.microsoft.com/office/drawing/2010/main"/>
+                      </a:ext>
+                    </a:extLst>
                   </pic:spPr>
                 </pic:pic>
               </a:graphicData>
@@ -1792,6 +1890,7 @@
           <w:szCs w:val="24"/>
           <w:u w:val="none"/>
         </w:rPr>
+        <w:lastRenderedPageBreak/>
         <w:t xml:space="preserve">If </w:t>
       </w:r>
       <w:r>
@@ -1904,7 +2003,6 @@
         <w:rPr>
           <w:noProof/>
         </w:rPr>
-        <w:lastRenderedPageBreak/>
         <w:drawing>
           <wp:inline distT="0" distB="0" distL="0" distR="0" wp14:anchorId="3FFC2811" wp14:editId="3F3F9118">
             <wp:extent cx="5943600" cy="1715135"/>
@@ -2213,6 +2311,7 @@
         <w:rPr>
           <w:noProof/>
         </w:rPr>
+        <w:lastRenderedPageBreak/>
         <w:t>To be able to seperate out the components, we first divide it into several bins. In this example, we divide it into 8 bin, each is 50 MHz broad, centered at 0, 50, 100, …, 350 MHz. Need to make sure no two components fall in the same bin.</w:t>
       </w:r>
     </w:p>
@@ -2246,7 +2345,6 @@
               <w:rPr>
                 <w:noProof/>
               </w:rPr>
-              <w:lastRenderedPageBreak/>
               <w:drawing>
                 <wp:inline distT="0" distB="0" distL="0" distR="0" wp14:anchorId="64710827" wp14:editId="5F52AA7D">
                   <wp:extent cx="3039865" cy="2807160"/>
@@ -2495,6 +2593,7 @@
           <w:sz w:val="24"/>
           <w:szCs w:val="24"/>
         </w:rPr>
+        <w:lastRenderedPageBreak/>
         <w:t>Step2. use DDS to remove offset of component frequencies from their bin center frequencies.</w:t>
       </w:r>
     </w:p>
@@ -2529,7 +2628,6 @@
                 <w:sz w:val="24"/>
                 <w:szCs w:val="24"/>
               </w:rPr>
-              <w:lastRenderedPageBreak/>
               <w:drawing>
                 <wp:inline distT="0" distB="0" distL="0" distR="0" wp14:anchorId="1856BA40" wp14:editId="5233F8F9">
                   <wp:extent cx="4312285" cy="2592887"/>
@@ -3353,6 +3451,119 @@
     </w:lvl>
   </w:abstractNum>
   <w:abstractNum w:abstractNumId="5" w15:restartNumberingAfterBreak="0">
+    <w:nsid w:val="4CD25886"/>
+    <w:multiLevelType w:val="hybridMultilevel"/>
+    <w:tmpl w:val="A458530A"/>
+    <w:lvl w:ilvl="0" w:tplc="04090001">
+      <w:start w:val="1"/>
+      <w:numFmt w:val="bullet"/>
+      <w:lvlText w:val=""/>
+      <w:lvlJc w:val="left"/>
+      <w:pPr>
+        <w:ind w:left="360" w:hanging="360"/>
+      </w:pPr>
+      <w:rPr>
+        <w:rFonts w:ascii="Symbol" w:hAnsi="Symbol" w:hint="default"/>
+      </w:rPr>
+    </w:lvl>
+    <w:lvl w:ilvl="1" w:tplc="04090003" w:tentative="1">
+      <w:start w:val="1"/>
+      <w:numFmt w:val="bullet"/>
+      <w:lvlText w:val="o"/>
+      <w:lvlJc w:val="left"/>
+      <w:pPr>
+        <w:ind w:left="1080" w:hanging="360"/>
+      </w:pPr>
+      <w:rPr>
+        <w:rFonts w:ascii="Courier New" w:hAnsi="Courier New" w:cs="Courier New" w:hint="default"/>
+      </w:rPr>
+    </w:lvl>
+    <w:lvl w:ilvl="2" w:tplc="04090005" w:tentative="1">
+      <w:start w:val="1"/>
+      <w:numFmt w:val="bullet"/>
+      <w:lvlText w:val=""/>
+      <w:lvlJc w:val="left"/>
+      <w:pPr>
+        <w:ind w:left="1800" w:hanging="360"/>
+      </w:pPr>
+      <w:rPr>
+        <w:rFonts w:ascii="Wingdings" w:hAnsi="Wingdings" w:hint="default"/>
+      </w:rPr>
+    </w:lvl>
+    <w:lvl w:ilvl="3" w:tplc="04090001" w:tentative="1">
+      <w:start w:val="1"/>
+      <w:numFmt w:val="bullet"/>
+      <w:lvlText w:val=""/>
+      <w:lvlJc w:val="left"/>
+      <w:pPr>
+        <w:ind w:left="2520" w:hanging="360"/>
+      </w:pPr>
+      <w:rPr>
+        <w:rFonts w:ascii="Symbol" w:hAnsi="Symbol" w:hint="default"/>
+      </w:rPr>
+    </w:lvl>
+    <w:lvl w:ilvl="4" w:tplc="04090003" w:tentative="1">
+      <w:start w:val="1"/>
+      <w:numFmt w:val="bullet"/>
+      <w:lvlText w:val="o"/>
+      <w:lvlJc w:val="left"/>
+      <w:pPr>
+        <w:ind w:left="3240" w:hanging="360"/>
+      </w:pPr>
+      <w:rPr>
+        <w:rFonts w:ascii="Courier New" w:hAnsi="Courier New" w:cs="Courier New" w:hint="default"/>
+      </w:rPr>
+    </w:lvl>
+    <w:lvl w:ilvl="5" w:tplc="04090005" w:tentative="1">
+      <w:start w:val="1"/>
+      <w:numFmt w:val="bullet"/>
+      <w:lvlText w:val=""/>
+      <w:lvlJc w:val="left"/>
+      <w:pPr>
+        <w:ind w:left="3960" w:hanging="360"/>
+      </w:pPr>
+      <w:rPr>
+        <w:rFonts w:ascii="Wingdings" w:hAnsi="Wingdings" w:hint="default"/>
+      </w:rPr>
+    </w:lvl>
+    <w:lvl w:ilvl="6" w:tplc="04090001" w:tentative="1">
+      <w:start w:val="1"/>
+      <w:numFmt w:val="bullet"/>
+      <w:lvlText w:val=""/>
+      <w:lvlJc w:val="left"/>
+      <w:pPr>
+        <w:ind w:left="4680" w:hanging="360"/>
+      </w:pPr>
+      <w:rPr>
+        <w:rFonts w:ascii="Symbol" w:hAnsi="Symbol" w:hint="default"/>
+      </w:rPr>
+    </w:lvl>
+    <w:lvl w:ilvl="7" w:tplc="04090003" w:tentative="1">
+      <w:start w:val="1"/>
+      <w:numFmt w:val="bullet"/>
+      <w:lvlText w:val="o"/>
+      <w:lvlJc w:val="left"/>
+      <w:pPr>
+        <w:ind w:left="5400" w:hanging="360"/>
+      </w:pPr>
+      <w:rPr>
+        <w:rFonts w:ascii="Courier New" w:hAnsi="Courier New" w:cs="Courier New" w:hint="default"/>
+      </w:rPr>
+    </w:lvl>
+    <w:lvl w:ilvl="8" w:tplc="04090005" w:tentative="1">
+      <w:start w:val="1"/>
+      <w:numFmt w:val="bullet"/>
+      <w:lvlText w:val=""/>
+      <w:lvlJc w:val="left"/>
+      <w:pPr>
+        <w:ind w:left="6120" w:hanging="360"/>
+      </w:pPr>
+      <w:rPr>
+        <w:rFonts w:ascii="Wingdings" w:hAnsi="Wingdings" w:hint="default"/>
+      </w:rPr>
+    </w:lvl>
+  </w:abstractNum>
+  <w:abstractNum w:abstractNumId="6" w15:restartNumberingAfterBreak="0">
     <w:nsid w:val="4D212C3E"/>
     <w:multiLevelType w:val="hybridMultilevel"/>
     <w:tmpl w:val="6D8AC662"/>
@@ -3441,7 +3652,7 @@
       </w:pPr>
     </w:lvl>
   </w:abstractNum>
-  <w:abstractNum w:abstractNumId="6" w15:restartNumberingAfterBreak="0">
+  <w:abstractNum w:abstractNumId="7" w15:restartNumberingAfterBreak="0">
     <w:nsid w:val="5C9A47C0"/>
     <w:multiLevelType w:val="multilevel"/>
     <w:tmpl w:val="93E6804A"/>
@@ -3586,7 +3797,7 @@
       </w:rPr>
     </w:lvl>
   </w:abstractNum>
-  <w:abstractNum w:abstractNumId="7" w15:restartNumberingAfterBreak="0">
+  <w:abstractNum w:abstractNumId="8" w15:restartNumberingAfterBreak="0">
     <w:nsid w:val="630449F6"/>
     <w:multiLevelType w:val="hybridMultilevel"/>
     <w:tmpl w:val="81865DA0"/>
@@ -3699,7 +3910,7 @@
       </w:rPr>
     </w:lvl>
   </w:abstractNum>
-  <w:abstractNum w:abstractNumId="8" w15:restartNumberingAfterBreak="0">
+  <w:abstractNum w:abstractNumId="9" w15:restartNumberingAfterBreak="0">
     <w:nsid w:val="63F15F39"/>
     <w:multiLevelType w:val="hybridMultilevel"/>
     <w:tmpl w:val="4B546D12"/>
@@ -3812,7 +4023,7 @@
       </w:rPr>
     </w:lvl>
   </w:abstractNum>
-  <w:abstractNum w:abstractNumId="9" w15:restartNumberingAfterBreak="0">
+  <w:abstractNum w:abstractNumId="10" w15:restartNumberingAfterBreak="0">
     <w:nsid w:val="64DA5321"/>
     <w:multiLevelType w:val="hybridMultilevel"/>
     <w:tmpl w:val="B1D49598"/>
@@ -3952,7 +4163,7 @@
       </w:rPr>
     </w:lvl>
   </w:abstractNum>
-  <w:abstractNum w:abstractNumId="10" w15:restartNumberingAfterBreak="0">
+  <w:abstractNum w:abstractNumId="11" w15:restartNumberingAfterBreak="0">
     <w:nsid w:val="71022B5E"/>
     <w:multiLevelType w:val="hybridMultilevel"/>
     <w:tmpl w:val="EFD6877E"/>
@@ -4065,7 +4276,7 @@
       </w:rPr>
     </w:lvl>
   </w:abstractNum>
-  <w:abstractNum w:abstractNumId="11" w15:restartNumberingAfterBreak="0">
+  <w:abstractNum w:abstractNumId="12" w15:restartNumberingAfterBreak="0">
     <w:nsid w:val="76D35005"/>
     <w:multiLevelType w:val="hybridMultilevel"/>
     <w:tmpl w:val="0FE2A464"/>
@@ -4202,6 +4413,119 @@
       </w:pPr>
       <w:rPr>
         <w:rFonts w:ascii="Arial" w:hAnsi="Arial" w:hint="default"/>
+      </w:rPr>
+    </w:lvl>
+  </w:abstractNum>
+  <w:abstractNum w:abstractNumId="13" w15:restartNumberingAfterBreak="0">
+    <w:nsid w:val="7B333092"/>
+    <w:multiLevelType w:val="hybridMultilevel"/>
+    <w:tmpl w:val="A12A5C62"/>
+    <w:lvl w:ilvl="0" w:tplc="04090001">
+      <w:start w:val="1"/>
+      <w:numFmt w:val="bullet"/>
+      <w:lvlText w:val=""/>
+      <w:lvlJc w:val="left"/>
+      <w:pPr>
+        <w:ind w:left="360" w:hanging="360"/>
+      </w:pPr>
+      <w:rPr>
+        <w:rFonts w:ascii="Symbol" w:hAnsi="Symbol" w:hint="default"/>
+      </w:rPr>
+    </w:lvl>
+    <w:lvl w:ilvl="1" w:tplc="04090003" w:tentative="1">
+      <w:start w:val="1"/>
+      <w:numFmt w:val="bullet"/>
+      <w:lvlText w:val="o"/>
+      <w:lvlJc w:val="left"/>
+      <w:pPr>
+        <w:ind w:left="720" w:hanging="360"/>
+      </w:pPr>
+      <w:rPr>
+        <w:rFonts w:ascii="Courier New" w:hAnsi="Courier New" w:cs="Courier New" w:hint="default"/>
+      </w:rPr>
+    </w:lvl>
+    <w:lvl w:ilvl="2" w:tplc="04090005" w:tentative="1">
+      <w:start w:val="1"/>
+      <w:numFmt w:val="bullet"/>
+      <w:lvlText w:val=""/>
+      <w:lvlJc w:val="left"/>
+      <w:pPr>
+        <w:ind w:left="1440" w:hanging="360"/>
+      </w:pPr>
+      <w:rPr>
+        <w:rFonts w:ascii="Wingdings" w:hAnsi="Wingdings" w:hint="default"/>
+      </w:rPr>
+    </w:lvl>
+    <w:lvl w:ilvl="3" w:tplc="04090001" w:tentative="1">
+      <w:start w:val="1"/>
+      <w:numFmt w:val="bullet"/>
+      <w:lvlText w:val=""/>
+      <w:lvlJc w:val="left"/>
+      <w:pPr>
+        <w:ind w:left="2160" w:hanging="360"/>
+      </w:pPr>
+      <w:rPr>
+        <w:rFonts w:ascii="Symbol" w:hAnsi="Symbol" w:hint="default"/>
+      </w:rPr>
+    </w:lvl>
+    <w:lvl w:ilvl="4" w:tplc="04090003" w:tentative="1">
+      <w:start w:val="1"/>
+      <w:numFmt w:val="bullet"/>
+      <w:lvlText w:val="o"/>
+      <w:lvlJc w:val="left"/>
+      <w:pPr>
+        <w:ind w:left="2880" w:hanging="360"/>
+      </w:pPr>
+      <w:rPr>
+        <w:rFonts w:ascii="Courier New" w:hAnsi="Courier New" w:cs="Courier New" w:hint="default"/>
+      </w:rPr>
+    </w:lvl>
+    <w:lvl w:ilvl="5" w:tplc="04090005" w:tentative="1">
+      <w:start w:val="1"/>
+      <w:numFmt w:val="bullet"/>
+      <w:lvlText w:val=""/>
+      <w:lvlJc w:val="left"/>
+      <w:pPr>
+        <w:ind w:left="3600" w:hanging="360"/>
+      </w:pPr>
+      <w:rPr>
+        <w:rFonts w:ascii="Wingdings" w:hAnsi="Wingdings" w:hint="default"/>
+      </w:rPr>
+    </w:lvl>
+    <w:lvl w:ilvl="6" w:tplc="04090001" w:tentative="1">
+      <w:start w:val="1"/>
+      <w:numFmt w:val="bullet"/>
+      <w:lvlText w:val=""/>
+      <w:lvlJc w:val="left"/>
+      <w:pPr>
+        <w:ind w:left="4320" w:hanging="360"/>
+      </w:pPr>
+      <w:rPr>
+        <w:rFonts w:ascii="Symbol" w:hAnsi="Symbol" w:hint="default"/>
+      </w:rPr>
+    </w:lvl>
+    <w:lvl w:ilvl="7" w:tplc="04090003" w:tentative="1">
+      <w:start w:val="1"/>
+      <w:numFmt w:val="bullet"/>
+      <w:lvlText w:val="o"/>
+      <w:lvlJc w:val="left"/>
+      <w:pPr>
+        <w:ind w:left="5040" w:hanging="360"/>
+      </w:pPr>
+      <w:rPr>
+        <w:rFonts w:ascii="Courier New" w:hAnsi="Courier New" w:cs="Courier New" w:hint="default"/>
+      </w:rPr>
+    </w:lvl>
+    <w:lvl w:ilvl="8" w:tplc="04090005" w:tentative="1">
+      <w:start w:val="1"/>
+      <w:numFmt w:val="bullet"/>
+      <w:lvlText w:val=""/>
+      <w:lvlJc w:val="left"/>
+      <w:pPr>
+        <w:ind w:left="5760" w:hanging="360"/>
+      </w:pPr>
+      <w:rPr>
+        <w:rFonts w:ascii="Wingdings" w:hAnsi="Wingdings" w:hint="default"/>
       </w:rPr>
     </w:lvl>
   </w:abstractNum>
@@ -4209,16 +4533,16 @@
     <w:abstractNumId w:val="1"/>
   </w:num>
   <w:num w:numId="2">
-    <w:abstractNumId w:val="8"/>
+    <w:abstractNumId w:val="9"/>
   </w:num>
   <w:num w:numId="3">
+    <w:abstractNumId w:val="7"/>
+  </w:num>
+  <w:num w:numId="4">
     <w:abstractNumId w:val="6"/>
   </w:num>
-  <w:num w:numId="4">
-    <w:abstractNumId w:val="5"/>
-  </w:num>
   <w:num w:numId="5">
-    <w:abstractNumId w:val="9"/>
+    <w:abstractNumId w:val="10"/>
   </w:num>
   <w:num w:numId="6">
     <w:abstractNumId w:val="2"/>
@@ -4227,7 +4551,7 @@
     <w:abstractNumId w:val="3"/>
   </w:num>
   <w:num w:numId="8">
-    <w:abstractNumId w:val="11"/>
+    <w:abstractNumId w:val="12"/>
   </w:num>
   <w:num w:numId="9">
     <w:abstractNumId w:val="0"/>
@@ -4236,10 +4560,16 @@
     <w:abstractNumId w:val="4"/>
   </w:num>
   <w:num w:numId="11">
-    <w:abstractNumId w:val="10"/>
+    <w:abstractNumId w:val="11"/>
   </w:num>
   <w:num w:numId="12">
-    <w:abstractNumId w:val="7"/>
+    <w:abstractNumId w:val="8"/>
+  </w:num>
+  <w:num w:numId="13">
+    <w:abstractNumId w:val="13"/>
+  </w:num>
+  <w:num w:numId="14">
+    <w:abstractNumId w:val="5"/>
   </w:num>
 </w:numbering>
 </file>
@@ -5046,7 +5376,7 @@
 </file>
 
 <file path=customXml/itemProps1.xml><?xml version="1.0" encoding="utf-8"?>
-<ds:datastoreItem xmlns:ds="http://schemas.openxmlformats.org/officeDocument/2006/customXml" ds:itemID="{92C62A2E-03A6-43B2-8073-9E9520CC9275}">
+<ds:datastoreItem xmlns:ds="http://schemas.openxmlformats.org/officeDocument/2006/customXml" ds:itemID="{063F9D1F-A1BA-4342-A006-26BD36A7E5AA}">
   <ds:schemaRefs>
     <ds:schemaRef ds:uri="http://schemas.openxmlformats.org/officeDocument/2006/bibliography"/>
   </ds:schemaRefs>

</xml_diff>